<commit_message>
Add final rendered system verification document
</commit_message>
<xml_diff>
--- a/assignment_01/system_info.docx
+++ b/assignment_01/system_info.docx
@@ -7,117 +7,147 @@
         <w:pStyle w:val="Title"/>
       </w:pPr>
       <w:r>
-        <w:t xml:space="preserve">System Verification Document</w:t>
+        <w:t xml:space="preserve">Assignment 01</w:t>
       </w:r>
     </w:p>
     <w:p>
       <w:pPr>
-        <w:pStyle w:val="Author"/>
-      </w:pPr>
-      <w:r>
-        <w:t xml:space="preserve">Leo Liu</w:t>
+        <w:pStyle w:val="Subtitle"/>
+      </w:pPr>
+      <w:r>
+        <w:t xml:space="preserve">System Information Proof</w:t>
       </w:r>
     </w:p>
     <w:p>
       <w:pPr>
-        <w:pStyle w:val="Date"/>
-      </w:pPr>
-      <w:r>
-        <w:t xml:space="preserve">Invalid Date</w:t>
-      </w:r>
-    </w:p>
-    <w:bookmarkStart w:id="20" w:name="system-information"/>
-    <w:p>
-      <w:pPr>
-        <w:pStyle w:val="Heading2"/>
-      </w:pPr>
-      <w:r>
-        <w:t xml:space="preserve">System Information</w:t>
+        <w:pStyle w:val="Author"/>
+      </w:pPr>
+      <w:r>
+        <w:t xml:space="preserve">Your Name</w:t>
       </w:r>
     </w:p>
     <w:p>
       <w:pPr>
-        <w:pStyle w:val="SourceCode"/>
-      </w:pPr>
-      <w:r>
-        <w:rPr>
-          <w:rStyle w:val="ImportTok"/>
-        </w:rPr>
-        <w:t xml:space="preserve">import</w:t>
-      </w:r>
-      <w:r>
-        <w:rPr>
-          <w:rStyle w:val="NormalTok"/>
-        </w:rPr>
-        <w:t xml:space="preserve"> platform</w:t>
-      </w:r>
-      <w:r>
-        <w:br/>
-      </w:r>
-      <w:r>
-        <w:rPr>
-          <w:rStyle w:val="ImportTok"/>
-        </w:rPr>
-        <w:t xml:space="preserve">import</w:t>
-      </w:r>
-      <w:r>
-        <w:rPr>
-          <w:rStyle w:val="NormalTok"/>
-        </w:rPr>
-        <w:t xml:space="preserve"> sys</w:t>
-      </w:r>
-      <w:r>
-        <w:br/>
-      </w:r>
-      <w:r>
-        <w:rPr>
-          <w:rStyle w:val="BuiltInTok"/>
-        </w:rPr>
-        <w:t xml:space="preserve">print</w:t>
-      </w:r>
-      <w:r>
-        <w:rPr>
-          <w:rStyle w:val="NormalTok"/>
-        </w:rPr>
-        <w:t xml:space="preserve">(platform.platform())</w:t>
-      </w:r>
-      <w:r>
-        <w:br/>
-      </w:r>
-      <w:r>
-        <w:rPr>
-          <w:rStyle w:val="BuiltInTok"/>
-        </w:rPr>
-        <w:t xml:space="preserve">print</w:t>
-      </w:r>
-      <w:r>
-        <w:rPr>
-          <w:rStyle w:val="NormalTok"/>
-        </w:rPr>
-        <w:t xml:space="preserve">(sys.version)</w:t>
+        <w:pStyle w:val="FirstParagraph"/>
+      </w:pPr>
+      <w:r>
+        <w:t xml:space="preserve">import platform</w:t>
+      </w:r>
+      <w:r>
+        <w:t xml:space="preserve"> </w:t>
+      </w:r>
+      <w:r>
+        <w:t xml:space="preserve">import psutil</w:t>
       </w:r>
     </w:p>
     <w:p>
       <w:pPr>
-        <w:pStyle w:val="SourceCode"/>
-      </w:pPr>
+        <w:pStyle w:val="BodyText"/>
+      </w:pPr>
+      <w:r>
+        <w:t xml:space="preserve">print(</w:t>
+      </w:r>
+      <w:r>
+        <w:t xml:space="preserve">“Operating System:”</w:t>
+      </w:r>
+      <w:r>
+        <w:t xml:space="preserve">, platform.system(), platform.release())</w:t>
+      </w:r>
+      <w:r>
+        <w:t xml:space="preserve"> </w:t>
+      </w:r>
+      <w:r>
+        <w:t xml:space="preserve">print(</w:t>
+      </w:r>
+      <w:r>
+        <w:t xml:space="preserve">“Python Version:”</w:t>
+      </w:r>
+      <w:r>
+        <w:t xml:space="preserve">, platform.python_version())</w:t>
+      </w:r>
+      <w:r>
+        <w:t xml:space="preserve"> </w:t>
+      </w:r>
+      <w:r>
+        <w:t xml:space="preserve">print(</w:t>
+      </w:r>
+      <w:r>
+        <w:t xml:space="preserve">“Machine:”</w:t>
+      </w:r>
+      <w:r>
+        <w:t xml:space="preserve">, platform.machine())</w:t>
+      </w:r>
+      <w:r>
+        <w:t xml:space="preserve"> </w:t>
+      </w:r>
+      <w:r>
+        <w:t xml:space="preserve">print(</w:t>
+      </w:r>
+      <w:r>
+        <w:t xml:space="preserve">“Processor:”</w:t>
+      </w:r>
+      <w:r>
+        <w:t xml:space="preserve">, platform.processor())</w:t>
+      </w:r>
+    </w:p>
+    <w:p>
+      <w:pPr>
+        <w:pStyle w:val="BodyText"/>
+      </w:pPr>
+      <w:r>
+        <w:t xml:space="preserve">mem = psutil.virtual_memory()</w:t>
+      </w:r>
+      <w:r>
+        <w:t xml:space="preserve"> </w:t>
+      </w:r>
+      <w:r>
+        <w:t xml:space="preserve">print(</w:t>
+      </w:r>
+      <w:r>
+        <w:t xml:space="preserve">“Total Memory (MB):”</w:t>
+      </w:r>
+      <w:r>
+        <w:t xml:space="preserve">, round(mem.total / (1024</w:t>
+      </w:r>
       <w:r>
         <w:rPr>
-          <w:rStyle w:val="VerbatimChar"/>
+          <w:b/>
+          <w:bCs/>
         </w:rPr>
-        <w:t xml:space="preserve">Linux-6.14.0-1011-aws-x86_64-with-glibc2.39</w:t>
-      </w:r>
-      <w:r>
-        <w:br/>
+        <w:t xml:space="preserve">2), 2))</w:t>
       </w:r>
       <w:r>
         <w:rPr>
-          <w:rStyle w:val="VerbatimChar"/>
+          <w:b/>
+          <w:bCs/>
         </w:rPr>
-        <w:t xml:space="preserve">3.12.3 (main, Aug 14 2025, 17:47:21) [GCC 13.3.0]</w:t>
+        <w:t xml:space="preserve"> </w:t>
+      </w:r>
+      <w:r>
+        <w:rPr>
+          <w:b/>
+          <w:bCs/>
+        </w:rPr>
+        <w:t xml:space="preserve">print(</w:t>
+      </w:r>
+      <w:r>
+        <w:rPr>
+          <w:b/>
+          <w:bCs/>
+        </w:rPr>
+        <w:t xml:space="preserve">“Available Memory (MB):”</w:t>
+      </w:r>
+      <w:r>
+        <w:rPr>
+          <w:b/>
+          <w:bCs/>
+        </w:rPr>
+        <w:t xml:space="preserve">, round(mem.available / (1024</w:t>
+      </w:r>
+      <w:r>
+        <w:t xml:space="preserve">2), 2))</w:t>
       </w:r>
     </w:p>
-    <w:bookmarkEnd w:id="20"/>
     <w:sectPr>
       <w:footnotePr>
         <w:numRestart w:val="eachSect"/>

</xml_diff>

<commit_message>
Fix issue with raw python code being displayed on .docx
</commit_message>
<xml_diff>
--- a/assignment_01/system_info.docx
+++ b/assignment_01/system_info.docx
@@ -28,124 +28,399 @@
     </w:p>
     <w:p>
       <w:pPr>
-        <w:pStyle w:val="FirstParagraph"/>
+        <w:pStyle w:val="SourceCode"/>
       </w:pPr>
       <w:r>
-        <w:t xml:space="preserve">import platform</w:t>
-      </w:r>
-      <w:r>
-        <w:t xml:space="preserve"> </w:t>
-      </w:r>
-      <w:r>
-        <w:t xml:space="preserve">import psutil</w:t>
+        <w:rPr>
+          <w:rStyle w:val="ImportTok"/>
+        </w:rPr>
+        <w:t xml:space="preserve">import</w:t>
+      </w:r>
+      <w:r>
+        <w:rPr>
+          <w:rStyle w:val="NormalTok"/>
+        </w:rPr>
+        <w:t xml:space="preserve"> platform</w:t>
+      </w:r>
+      <w:r>
+        <w:br/>
+      </w:r>
+      <w:r>
+        <w:rPr>
+          <w:rStyle w:val="ImportTok"/>
+        </w:rPr>
+        <w:t xml:space="preserve">import</w:t>
+      </w:r>
+      <w:r>
+        <w:rPr>
+          <w:rStyle w:val="NormalTok"/>
+        </w:rPr>
+        <w:t xml:space="preserve"> psutil</w:t>
+      </w:r>
+      <w:r>
+        <w:br/>
+      </w:r>
+      <w:r>
+        <w:br/>
+      </w:r>
+      <w:r>
+        <w:rPr>
+          <w:rStyle w:val="BuiltInTok"/>
+        </w:rPr>
+        <w:t xml:space="preserve">print</w:t>
+      </w:r>
+      <w:r>
+        <w:rPr>
+          <w:rStyle w:val="NormalTok"/>
+        </w:rPr>
+        <w:t xml:space="preserve">(</w:t>
+      </w:r>
+      <w:r>
+        <w:rPr>
+          <w:rStyle w:val="StringTok"/>
+        </w:rPr>
+        <w:t xml:space="preserve">"Operating System:"</w:t>
+      </w:r>
+      <w:r>
+        <w:rPr>
+          <w:rStyle w:val="NormalTok"/>
+        </w:rPr>
+        <w:t xml:space="preserve">, platform.system(), platform.release())</w:t>
+      </w:r>
+      <w:r>
+        <w:br/>
+      </w:r>
+      <w:r>
+        <w:rPr>
+          <w:rStyle w:val="BuiltInTok"/>
+        </w:rPr>
+        <w:t xml:space="preserve">print</w:t>
+      </w:r>
+      <w:r>
+        <w:rPr>
+          <w:rStyle w:val="NormalTok"/>
+        </w:rPr>
+        <w:t xml:space="preserve">(</w:t>
+      </w:r>
+      <w:r>
+        <w:rPr>
+          <w:rStyle w:val="StringTok"/>
+        </w:rPr>
+        <w:t xml:space="preserve">"Python Version:"</w:t>
+      </w:r>
+      <w:r>
+        <w:rPr>
+          <w:rStyle w:val="NormalTok"/>
+        </w:rPr>
+        <w:t xml:space="preserve">, platform.python_version())</w:t>
+      </w:r>
+      <w:r>
+        <w:br/>
+      </w:r>
+      <w:r>
+        <w:rPr>
+          <w:rStyle w:val="BuiltInTok"/>
+        </w:rPr>
+        <w:t xml:space="preserve">print</w:t>
+      </w:r>
+      <w:r>
+        <w:rPr>
+          <w:rStyle w:val="NormalTok"/>
+        </w:rPr>
+        <w:t xml:space="preserve">(</w:t>
+      </w:r>
+      <w:r>
+        <w:rPr>
+          <w:rStyle w:val="StringTok"/>
+        </w:rPr>
+        <w:t xml:space="preserve">"Machine:"</w:t>
+      </w:r>
+      <w:r>
+        <w:rPr>
+          <w:rStyle w:val="NormalTok"/>
+        </w:rPr>
+        <w:t xml:space="preserve">, platform.machine())</w:t>
+      </w:r>
+      <w:r>
+        <w:br/>
+      </w:r>
+      <w:r>
+        <w:rPr>
+          <w:rStyle w:val="BuiltInTok"/>
+        </w:rPr>
+        <w:t xml:space="preserve">print</w:t>
+      </w:r>
+      <w:r>
+        <w:rPr>
+          <w:rStyle w:val="NormalTok"/>
+        </w:rPr>
+        <w:t xml:space="preserve">(</w:t>
+      </w:r>
+      <w:r>
+        <w:rPr>
+          <w:rStyle w:val="StringTok"/>
+        </w:rPr>
+        <w:t xml:space="preserve">"Processor:"</w:t>
+      </w:r>
+      <w:r>
+        <w:rPr>
+          <w:rStyle w:val="NormalTok"/>
+        </w:rPr>
+        <w:t xml:space="preserve">, platform.processor())</w:t>
+      </w:r>
+      <w:r>
+        <w:br/>
+      </w:r>
+      <w:r>
+        <w:br/>
+      </w:r>
+      <w:r>
+        <w:rPr>
+          <w:rStyle w:val="NormalTok"/>
+        </w:rPr>
+        <w:t xml:space="preserve">mem </w:t>
+      </w:r>
+      <w:r>
+        <w:rPr>
+          <w:rStyle w:val="OperatorTok"/>
+        </w:rPr>
+        <w:t xml:space="preserve">=</w:t>
+      </w:r>
+      <w:r>
+        <w:rPr>
+          <w:rStyle w:val="NormalTok"/>
+        </w:rPr>
+        <w:t xml:space="preserve"> psutil.virtual_memory()</w:t>
+      </w:r>
+      <w:r>
+        <w:br/>
+      </w:r>
+      <w:r>
+        <w:rPr>
+          <w:rStyle w:val="BuiltInTok"/>
+        </w:rPr>
+        <w:t xml:space="preserve">print</w:t>
+      </w:r>
+      <w:r>
+        <w:rPr>
+          <w:rStyle w:val="NormalTok"/>
+        </w:rPr>
+        <w:t xml:space="preserve">(</w:t>
+      </w:r>
+      <w:r>
+        <w:rPr>
+          <w:rStyle w:val="StringTok"/>
+        </w:rPr>
+        <w:t xml:space="preserve">"Total Memory (MB):"</w:t>
+      </w:r>
+      <w:r>
+        <w:rPr>
+          <w:rStyle w:val="NormalTok"/>
+        </w:rPr>
+        <w:t xml:space="preserve">, </w:t>
+      </w:r>
+      <w:r>
+        <w:rPr>
+          <w:rStyle w:val="BuiltInTok"/>
+        </w:rPr>
+        <w:t xml:space="preserve">round</w:t>
+      </w:r>
+      <w:r>
+        <w:rPr>
+          <w:rStyle w:val="NormalTok"/>
+        </w:rPr>
+        <w:t xml:space="preserve">(mem.total </w:t>
+      </w:r>
+      <w:r>
+        <w:rPr>
+          <w:rStyle w:val="OperatorTok"/>
+        </w:rPr>
+        <w:t xml:space="preserve">/</w:t>
+      </w:r>
+      <w:r>
+        <w:rPr>
+          <w:rStyle w:val="NormalTok"/>
+        </w:rPr>
+        <w:t xml:space="preserve"> (</w:t>
+      </w:r>
+      <w:r>
+        <w:rPr>
+          <w:rStyle w:val="DecValTok"/>
+        </w:rPr>
+        <w:t xml:space="preserve">1024</w:t>
+      </w:r>
+      <w:r>
+        <w:rPr>
+          <w:rStyle w:val="OperatorTok"/>
+        </w:rPr>
+        <w:t xml:space="preserve">**</w:t>
+      </w:r>
+      <w:r>
+        <w:rPr>
+          <w:rStyle w:val="DecValTok"/>
+        </w:rPr>
+        <w:t xml:space="preserve">2</w:t>
+      </w:r>
+      <w:r>
+        <w:rPr>
+          <w:rStyle w:val="NormalTok"/>
+        </w:rPr>
+        <w:t xml:space="preserve">), </w:t>
+      </w:r>
+      <w:r>
+        <w:rPr>
+          <w:rStyle w:val="DecValTok"/>
+        </w:rPr>
+        <w:t xml:space="preserve">2</w:t>
+      </w:r>
+      <w:r>
+        <w:rPr>
+          <w:rStyle w:val="NormalTok"/>
+        </w:rPr>
+        <w:t xml:space="preserve">))</w:t>
+      </w:r>
+      <w:r>
+        <w:br/>
+      </w:r>
+      <w:r>
+        <w:rPr>
+          <w:rStyle w:val="BuiltInTok"/>
+        </w:rPr>
+        <w:t xml:space="preserve">print</w:t>
+      </w:r>
+      <w:r>
+        <w:rPr>
+          <w:rStyle w:val="NormalTok"/>
+        </w:rPr>
+        <w:t xml:space="preserve">(</w:t>
+      </w:r>
+      <w:r>
+        <w:rPr>
+          <w:rStyle w:val="StringTok"/>
+        </w:rPr>
+        <w:t xml:space="preserve">"Available Memory (MB):"</w:t>
+      </w:r>
+      <w:r>
+        <w:rPr>
+          <w:rStyle w:val="NormalTok"/>
+        </w:rPr>
+        <w:t xml:space="preserve">, </w:t>
+      </w:r>
+      <w:r>
+        <w:rPr>
+          <w:rStyle w:val="BuiltInTok"/>
+        </w:rPr>
+        <w:t xml:space="preserve">round</w:t>
+      </w:r>
+      <w:r>
+        <w:rPr>
+          <w:rStyle w:val="NormalTok"/>
+        </w:rPr>
+        <w:t xml:space="preserve">(mem.available </w:t>
+      </w:r>
+      <w:r>
+        <w:rPr>
+          <w:rStyle w:val="OperatorTok"/>
+        </w:rPr>
+        <w:t xml:space="preserve">/</w:t>
+      </w:r>
+      <w:r>
+        <w:rPr>
+          <w:rStyle w:val="NormalTok"/>
+        </w:rPr>
+        <w:t xml:space="preserve"> (</w:t>
+      </w:r>
+      <w:r>
+        <w:rPr>
+          <w:rStyle w:val="DecValTok"/>
+        </w:rPr>
+        <w:t xml:space="preserve">1024</w:t>
+      </w:r>
+      <w:r>
+        <w:rPr>
+          <w:rStyle w:val="OperatorTok"/>
+        </w:rPr>
+        <w:t xml:space="preserve">**</w:t>
+      </w:r>
+      <w:r>
+        <w:rPr>
+          <w:rStyle w:val="DecValTok"/>
+        </w:rPr>
+        <w:t xml:space="preserve">2</w:t>
+      </w:r>
+      <w:r>
+        <w:rPr>
+          <w:rStyle w:val="NormalTok"/>
+        </w:rPr>
+        <w:t xml:space="preserve">), </w:t>
+      </w:r>
+      <w:r>
+        <w:rPr>
+          <w:rStyle w:val="DecValTok"/>
+        </w:rPr>
+        <w:t xml:space="preserve">2</w:t>
+      </w:r>
+      <w:r>
+        <w:rPr>
+          <w:rStyle w:val="NormalTok"/>
+        </w:rPr>
+        <w:t xml:space="preserve">))</w:t>
       </w:r>
     </w:p>
     <w:p>
       <w:pPr>
-        <w:pStyle w:val="BodyText"/>
+        <w:pStyle w:val="SourceCode"/>
       </w:pPr>
       <w:r>
-        <w:t xml:space="preserve">print(</w:t>
-      </w:r>
-      <w:r>
-        <w:t xml:space="preserve">“Operating System:”</w:t>
-      </w:r>
-      <w:r>
-        <w:t xml:space="preserve">, platform.system(), platform.release())</w:t>
-      </w:r>
-      <w:r>
-        <w:t xml:space="preserve"> </w:t>
-      </w:r>
-      <w:r>
-        <w:t xml:space="preserve">print(</w:t>
-      </w:r>
-      <w:r>
-        <w:t xml:space="preserve">“Python Version:”</w:t>
-      </w:r>
-      <w:r>
-        <w:t xml:space="preserve">, platform.python_version())</w:t>
-      </w:r>
-      <w:r>
-        <w:t xml:space="preserve"> </w:t>
-      </w:r>
-      <w:r>
-        <w:t xml:space="preserve">print(</w:t>
-      </w:r>
-      <w:r>
-        <w:t xml:space="preserve">“Machine:”</w:t>
-      </w:r>
-      <w:r>
-        <w:t xml:space="preserve">, platform.machine())</w:t>
-      </w:r>
-      <w:r>
-        <w:t xml:space="preserve"> </w:t>
-      </w:r>
-      <w:r>
-        <w:t xml:space="preserve">print(</w:t>
-      </w:r>
-      <w:r>
-        <w:t xml:space="preserve">“Processor:”</w:t>
-      </w:r>
-      <w:r>
-        <w:t xml:space="preserve">, platform.processor())</w:t>
-      </w:r>
-    </w:p>
-    <w:p>
-      <w:pPr>
-        <w:pStyle w:val="BodyText"/>
-      </w:pPr>
-      <w:r>
-        <w:t xml:space="preserve">mem = psutil.virtual_memory()</w:t>
-      </w:r>
-      <w:r>
-        <w:t xml:space="preserve"> </w:t>
-      </w:r>
-      <w:r>
-        <w:t xml:space="preserve">print(</w:t>
-      </w:r>
-      <w:r>
-        <w:t xml:space="preserve">“Total Memory (MB):”</w:t>
-      </w:r>
-      <w:r>
-        <w:t xml:space="preserve">, round(mem.total / (1024</w:t>
-      </w:r>
-      <w:r>
-        <w:rPr>
-          <w:b/>
-          <w:bCs/>
-        </w:rPr>
-        <w:t xml:space="preserve">2), 2))</w:t>
-      </w:r>
-      <w:r>
-        <w:rPr>
-          <w:b/>
-          <w:bCs/>
-        </w:rPr>
-        <w:t xml:space="preserve"> </w:t>
-      </w:r>
-      <w:r>
-        <w:rPr>
-          <w:b/>
-          <w:bCs/>
-        </w:rPr>
-        <w:t xml:space="preserve">print(</w:t>
-      </w:r>
-      <w:r>
-        <w:rPr>
-          <w:b/>
-          <w:bCs/>
-        </w:rPr>
-        <w:t xml:space="preserve">“Available Memory (MB):”</w:t>
-      </w:r>
-      <w:r>
-        <w:rPr>
-          <w:b/>
-          <w:bCs/>
-        </w:rPr>
-        <w:t xml:space="preserve">, round(mem.available / (1024</w:t>
-      </w:r>
-      <w:r>
-        <w:t xml:space="preserve">2), 2))</w:t>
+        <w:rPr>
+          <w:rStyle w:val="VerbatimChar"/>
+        </w:rPr>
+        <w:t xml:space="preserve">Operating System: Linux 6.14.0-1011-aws</w:t>
+      </w:r>
+      <w:r>
+        <w:br/>
+      </w:r>
+      <w:r>
+        <w:rPr>
+          <w:rStyle w:val="VerbatimChar"/>
+        </w:rPr>
+        <w:t xml:space="preserve">Python Version: 3.12.3</w:t>
+      </w:r>
+      <w:r>
+        <w:br/>
+      </w:r>
+      <w:r>
+        <w:rPr>
+          <w:rStyle w:val="VerbatimChar"/>
+        </w:rPr>
+        <w:t xml:space="preserve">Machine: x86_64</w:t>
+      </w:r>
+      <w:r>
+        <w:br/>
+      </w:r>
+      <w:r>
+        <w:rPr>
+          <w:rStyle w:val="VerbatimChar"/>
+        </w:rPr>
+        <w:t xml:space="preserve">Processor: x86_64</w:t>
+      </w:r>
+      <w:r>
+        <w:br/>
+      </w:r>
+      <w:r>
+        <w:rPr>
+          <w:rStyle w:val="VerbatimChar"/>
+        </w:rPr>
+        <w:t xml:space="preserve">Total Memory (MB): 7820.98</w:t>
+      </w:r>
+      <w:r>
+        <w:br/>
+      </w:r>
+      <w:r>
+        <w:rPr>
+          <w:rStyle w:val="VerbatimChar"/>
+        </w:rPr>
+        <w:t xml:space="preserve">Available Memory (MB): 6027.11</w:t>
       </w:r>
     </w:p>
     <w:sectPr>

</xml_diff>